<commit_message>
Controlar  excepcion del lado del servidor
</commit_message>
<xml_diff>
--- a/DirectivasJsp/Documentación general de SEVELTS Y JSP.docx
+++ b/DirectivasJsp/Documentación general de SEVELTS Y JSP.docx
@@ -3931,15 +3931,7 @@
           <w:color w:val="FFFFFF"/>
           <w:shd w:val="clear" w:color="auto" w:fill="1C1D1F"/>
         </w:rPr>
-        <w:t xml:space="preserve">60. </w:t>
-      </w:r>
-      <w:r>
-        <w:rPr>
-          <w:rFonts w:ascii="Roboto" w:hAnsi="Roboto"/>
-          <w:color w:val="FFFFFF"/>
-          <w:shd w:val="clear" w:color="auto" w:fill="1C1D1F"/>
-        </w:rPr>
-        <w:t xml:space="preserve">Directivas con </w:t>
+        <w:t xml:space="preserve">60. Directivas con </w:t>
       </w:r>
       <w:proofErr w:type="spellStart"/>
       <w:r>
@@ -4043,7 +4035,275 @@
         </w:drawing>
       </w:r>
     </w:p>
-    <w:p/>
+    <w:p>
+      <w:r>
+        <w:rPr>
+          <w:rFonts w:ascii="Roboto" w:hAnsi="Roboto"/>
+          <w:color w:val="FFFFFF"/>
+          <w:shd w:val="clear" w:color="auto" w:fill="1C1D1F"/>
+        </w:rPr>
+        <w:t xml:space="preserve">Manejo de Excepciones con Directivas en </w:t>
+      </w:r>
+      <w:proofErr w:type="spellStart"/>
+      <w:r>
+        <w:rPr>
+          <w:rFonts w:ascii="Roboto" w:hAnsi="Roboto"/>
+          <w:color w:val="FFFFFF"/>
+          <w:shd w:val="clear" w:color="auto" w:fill="1C1D1F"/>
+        </w:rPr>
+        <w:t>JSPs</w:t>
+      </w:r>
+      <w:proofErr w:type="spellEnd"/>
+    </w:p>
+    <w:p>
+      <w:r>
+        <w:t xml:space="preserve">Para este caso se </w:t>
+      </w:r>
+      <w:proofErr w:type="gramStart"/>
+      <w:r>
+        <w:t>realizara</w:t>
+      </w:r>
+      <w:proofErr w:type="gramEnd"/>
+      <w:r>
+        <w:t xml:space="preserve"> un ejemplo de error para que arroje la EXCEPCION en el ejemplo anterior una fecha invalida</w:t>
+      </w:r>
+    </w:p>
+    <w:p>
+      <w:r>
+        <w:rPr>
+          <w:noProof/>
+        </w:rPr>
+        <w:drawing>
+          <wp:inline distT="0" distB="0" distL="0" distR="0" wp14:anchorId="42D5999D" wp14:editId="5B04AAF7">
+            <wp:extent cx="5943600" cy="1060450"/>
+            <wp:effectExtent l="0" t="0" r="0" b="6350"/>
+            <wp:docPr id="46" name="Imagen 46"/>
+            <wp:cNvGraphicFramePr>
+              <a:graphicFrameLocks xmlns:a="http://schemas.openxmlformats.org/drawingml/2006/main" noChangeAspect="1"/>
+            </wp:cNvGraphicFramePr>
+            <a:graphic xmlns:a="http://schemas.openxmlformats.org/drawingml/2006/main">
+              <a:graphicData uri="http://schemas.openxmlformats.org/drawingml/2006/picture">
+                <pic:pic xmlns:pic="http://schemas.openxmlformats.org/drawingml/2006/picture">
+                  <pic:nvPicPr>
+                    <pic:cNvPr id="1" name=""/>
+                    <pic:cNvPicPr/>
+                  </pic:nvPicPr>
+                  <pic:blipFill>
+                    <a:blip r:embed="rId50"/>
+                    <a:stretch>
+                      <a:fillRect/>
+                    </a:stretch>
+                  </pic:blipFill>
+                  <pic:spPr>
+                    <a:xfrm>
+                      <a:off x="0" y="0"/>
+                      <a:ext cx="5943600" cy="1060450"/>
+                    </a:xfrm>
+                    <a:prstGeom prst="rect">
+                      <a:avLst/>
+                    </a:prstGeom>
+                  </pic:spPr>
+                </pic:pic>
+              </a:graphicData>
+            </a:graphic>
+          </wp:inline>
+        </w:drawing>
+      </w:r>
+    </w:p>
+    <w:p>
+      <w:pPr>
+        <w:rPr>
+          <w:u w:val="single"/>
+        </w:rPr>
+      </w:pPr>
+      <w:r>
+        <w:t>Como se aprecia el servidor arroja el error dado que no se pudo controlar y este error no se puede recuperar… en esta sección la idea es trabajar este tipo de errores y poder recuperar la respuesta del servidor</w:t>
+      </w:r>
+    </w:p>
+    <w:p>
+      <w:pPr>
+        <w:rPr>
+          <w:u w:val="single"/>
+        </w:rPr>
+      </w:pPr>
+      <w:r>
+        <w:rPr>
+          <w:noProof/>
+        </w:rPr>
+        <w:lastRenderedPageBreak/>
+        <w:drawing>
+          <wp:inline distT="0" distB="0" distL="0" distR="0" wp14:anchorId="17C71064" wp14:editId="40E79593">
+            <wp:extent cx="5943600" cy="1987550"/>
+            <wp:effectExtent l="0" t="0" r="0" b="0"/>
+            <wp:docPr id="47" name="Imagen 47"/>
+            <wp:cNvGraphicFramePr>
+              <a:graphicFrameLocks xmlns:a="http://schemas.openxmlformats.org/drawingml/2006/main" noChangeAspect="1"/>
+            </wp:cNvGraphicFramePr>
+            <a:graphic xmlns:a="http://schemas.openxmlformats.org/drawingml/2006/main">
+              <a:graphicData uri="http://schemas.openxmlformats.org/drawingml/2006/picture">
+                <pic:pic xmlns:pic="http://schemas.openxmlformats.org/drawingml/2006/picture">
+                  <pic:nvPicPr>
+                    <pic:cNvPr id="1" name=""/>
+                    <pic:cNvPicPr/>
+                  </pic:nvPicPr>
+                  <pic:blipFill>
+                    <a:blip r:embed="rId51"/>
+                    <a:stretch>
+                      <a:fillRect/>
+                    </a:stretch>
+                  </pic:blipFill>
+                  <pic:spPr>
+                    <a:xfrm>
+                      <a:off x="0" y="0"/>
+                      <a:ext cx="5943600" cy="1987550"/>
+                    </a:xfrm>
+                    <a:prstGeom prst="rect">
+                      <a:avLst/>
+                    </a:prstGeom>
+                  </pic:spPr>
+                </pic:pic>
+              </a:graphicData>
+            </a:graphic>
+          </wp:inline>
+        </w:drawing>
+      </w:r>
+    </w:p>
+    <w:p>
+      <w:proofErr w:type="spellStart"/>
+      <w:proofErr w:type="gramStart"/>
+      <w:r>
+        <w:t>Entoces</w:t>
+      </w:r>
+      <w:proofErr w:type="spellEnd"/>
+      <w:r>
+        <w:t xml:space="preserve">  se</w:t>
+      </w:r>
+      <w:proofErr w:type="gramEnd"/>
+      <w:r>
+        <w:t xml:space="preserve"> creara un </w:t>
+      </w:r>
+      <w:proofErr w:type="spellStart"/>
+      <w:r>
+        <w:t>jsp</w:t>
+      </w:r>
+      <w:proofErr w:type="spellEnd"/>
+      <w:r>
+        <w:t xml:space="preserve"> para manejar este tipo de excepciones</w:t>
+      </w:r>
+    </w:p>
+    <w:p>
+      <w:r>
+        <w:t xml:space="preserve">OJO PARA QUE UN JSP </w:t>
+      </w:r>
+      <w:proofErr w:type="spellStart"/>
+      <w:r>
+        <w:t>nop</w:t>
+      </w:r>
+      <w:proofErr w:type="spellEnd"/>
+      <w:r>
+        <w:t xml:space="preserve"> sea accesible desde el navegador el archivo debe estar alojado en la carpeta WEB-INF</w:t>
+      </w:r>
+    </w:p>
+    <w:p>
+      <w:pPr>
+        <w:rPr>
+          <w:u w:val="single"/>
+        </w:rPr>
+      </w:pPr>
+      <w:r>
+        <w:rPr>
+          <w:noProof/>
+        </w:rPr>
+        <w:drawing>
+          <wp:inline distT="0" distB="0" distL="0" distR="0" wp14:anchorId="5395F49E" wp14:editId="004F1751">
+            <wp:extent cx="5943600" cy="1434465"/>
+            <wp:effectExtent l="0" t="0" r="0" b="0"/>
+            <wp:docPr id="49" name="Imagen 49"/>
+            <wp:cNvGraphicFramePr>
+              <a:graphicFrameLocks xmlns:a="http://schemas.openxmlformats.org/drawingml/2006/main" noChangeAspect="1"/>
+            </wp:cNvGraphicFramePr>
+            <a:graphic xmlns:a="http://schemas.openxmlformats.org/drawingml/2006/main">
+              <a:graphicData uri="http://schemas.openxmlformats.org/drawingml/2006/picture">
+                <pic:pic xmlns:pic="http://schemas.openxmlformats.org/drawingml/2006/picture">
+                  <pic:nvPicPr>
+                    <pic:cNvPr id="1" name=""/>
+                    <pic:cNvPicPr/>
+                  </pic:nvPicPr>
+                  <pic:blipFill>
+                    <a:blip r:embed="rId52"/>
+                    <a:stretch>
+                      <a:fillRect/>
+                    </a:stretch>
+                  </pic:blipFill>
+                  <pic:spPr>
+                    <a:xfrm>
+                      <a:off x="0" y="0"/>
+                      <a:ext cx="5943600" cy="1434465"/>
+                    </a:xfrm>
+                    <a:prstGeom prst="rect">
+                      <a:avLst/>
+                    </a:prstGeom>
+                  </pic:spPr>
+                </pic:pic>
+              </a:graphicData>
+            </a:graphic>
+          </wp:inline>
+        </w:drawing>
+      </w:r>
+    </w:p>
+    <w:p>
+      <w:r>
+        <w:t xml:space="preserve">Importante importar la case EXCEPCIÓN que traerá dicho error </w:t>
+      </w:r>
+    </w:p>
+    <w:p>
+      <w:r>
+        <w:t>Se puede validar dicho error (log)</w:t>
+      </w:r>
+    </w:p>
+    <w:p>
+      <w:r>
+        <w:rPr>
+          <w:noProof/>
+        </w:rPr>
+        <w:lastRenderedPageBreak/>
+        <w:drawing>
+          <wp:inline distT="0" distB="0" distL="0" distR="0" wp14:anchorId="092E15B4" wp14:editId="4C29CFAF">
+            <wp:extent cx="5943600" cy="5570220"/>
+            <wp:effectExtent l="0" t="0" r="0" b="0"/>
+            <wp:docPr id="50" name="Imagen 50"/>
+            <wp:cNvGraphicFramePr>
+              <a:graphicFrameLocks xmlns:a="http://schemas.openxmlformats.org/drawingml/2006/main" noChangeAspect="1"/>
+            </wp:cNvGraphicFramePr>
+            <a:graphic xmlns:a="http://schemas.openxmlformats.org/drawingml/2006/main">
+              <a:graphicData uri="http://schemas.openxmlformats.org/drawingml/2006/picture">
+                <pic:pic xmlns:pic="http://schemas.openxmlformats.org/drawingml/2006/picture">
+                  <pic:nvPicPr>
+                    <pic:cNvPr id="1" name=""/>
+                    <pic:cNvPicPr/>
+                  </pic:nvPicPr>
+                  <pic:blipFill>
+                    <a:blip r:embed="rId53"/>
+                    <a:stretch>
+                      <a:fillRect/>
+                    </a:stretch>
+                  </pic:blipFill>
+                  <pic:spPr>
+                    <a:xfrm>
+                      <a:off x="0" y="0"/>
+                      <a:ext cx="5943600" cy="5570220"/>
+                    </a:xfrm>
+                    <a:prstGeom prst="rect">
+                      <a:avLst/>
+                    </a:prstGeom>
+                  </pic:spPr>
+                </pic:pic>
+              </a:graphicData>
+            </a:graphic>
+          </wp:inline>
+        </w:drawing>
+      </w:r>
+    </w:p>
     <w:sectPr>
       <w:pgSz w:w="12240" w:h="15840"/>
       <w:pgMar w:top="1440" w:right="1440" w:bottom="1440" w:left="1440" w:header="708" w:footer="708" w:gutter="0"/>

</xml_diff>